<commit_message>
added final demo doc
</commit_message>
<xml_diff>
--- a/Final Demo Check List 2023 Lina Vo.docx
+++ b/Final Demo Check List 2023 Lina Vo.docx
@@ -1,6 +1,6 @@
 
 <file path=word/document.xml><?xml version="1.0" encoding="utf-8"?>
-<w:document xmlns:wpc="http://schemas.microsoft.com/office/word/2010/wordprocessingCanvas" xmlns:cx="http://schemas.microsoft.com/office/drawing/2014/chartex" xmlns:cx1="http://schemas.microsoft.com/office/drawing/2015/9/8/chartex" xmlns:cx2="http://schemas.microsoft.com/office/drawing/2015/10/21/chartex" xmlns:cx3="http://schemas.microsoft.com/office/drawing/2016/5/9/chartex" xmlns:cx4="http://schemas.microsoft.com/office/drawing/2016/5/10/chartex" xmlns:cx5="http://schemas.microsoft.com/office/drawing/2016/5/11/chartex" xmlns:cx6="http://schemas.microsoft.com/office/drawing/2016/5/12/chartex" xmlns:cx7="http://schemas.microsoft.com/office/drawing/2016/5/13/chartex" xmlns:cx8="http://schemas.microsoft.com/office/drawing/2016/5/14/chartex" xmlns:mc="http://schemas.openxmlformats.org/markup-compatibility/2006" xmlns:aink="http://schemas.microsoft.com/office/drawing/2016/ink" xmlns:am3d="http://schemas.microsoft.com/office/drawing/2017/model3d" xmlns:o="urn:schemas-microsoft-com:office:office" xmlns:oel="http://schemas.microsoft.com/office/2019/extlst" xmlns:r="http://schemas.openxmlformats.org/officeDocument/2006/relationships" xmlns:m="http://schemas.openxmlformats.org/officeDocument/2006/math" xmlns:v="urn:schemas-microsoft-com:vml" xmlns:wp14="http://schemas.microsoft.com/office/word/2010/wordprocessingDrawing" xmlns:wp="http://schemas.openxmlformats.org/drawingml/2006/wordprocessingDrawing" xmlns:w10="urn:schemas-microsoft-com:office:word" xmlns:w="http://schemas.openxmlformats.org/wordprocessingml/2006/main" xmlns:w14="http://schemas.microsoft.com/office/word/2010/wordml" xmlns:w15="http://schemas.microsoft.com/office/word/2012/wordml" xmlns:w16cex="http://schemas.microsoft.com/office/word/2018/wordml/cex" xmlns:w16cid="http://schemas.microsoft.com/office/word/2016/wordml/cid" xmlns:w16="http://schemas.microsoft.com/office/word/2018/wordml" xmlns:w16du="http://schemas.microsoft.com/office/word/2023/wordml/word16du" xmlns:w16sdtdh="http://schemas.microsoft.com/office/word/2020/wordml/sdtdatahash" xmlns:w16se="http://schemas.microsoft.com/office/word/2015/wordml/symex" xmlns:wpg="http://schemas.microsoft.com/office/word/2010/wordprocessingGroup" xmlns:wpi="http://schemas.microsoft.com/office/word/2010/wordprocessingInk" xmlns:wne="http://schemas.microsoft.com/office/word/2006/wordml" xmlns:wps="http://schemas.microsoft.com/office/word/2010/wordprocessingShape" mc:Ignorable="w14 w15 w16se w16cid w16 w16cex w16sdtdh wp14">
+<w:document xmlns:wpc="http://schemas.microsoft.com/office/word/2010/wordprocessingCanvas" xmlns:cx="http://schemas.microsoft.com/office/drawing/2014/chartex" xmlns:cx1="http://schemas.microsoft.com/office/drawing/2015/9/8/chartex" xmlns:cx2="http://schemas.microsoft.com/office/drawing/2015/10/21/chartex" xmlns:cx3="http://schemas.microsoft.com/office/drawing/2016/5/9/chartex" xmlns:cx4="http://schemas.microsoft.com/office/drawing/2016/5/10/chartex" xmlns:cx5="http://schemas.microsoft.com/office/drawing/2016/5/11/chartex" xmlns:cx6="http://schemas.microsoft.com/office/drawing/2016/5/12/chartex" xmlns:cx7="http://schemas.microsoft.com/office/drawing/2016/5/13/chartex" xmlns:cx8="http://schemas.microsoft.com/office/drawing/2016/5/14/chartex" xmlns:mc="http://schemas.openxmlformats.org/markup-compatibility/2006" xmlns:aink="http://schemas.microsoft.com/office/drawing/2016/ink" xmlns:am3d="http://schemas.microsoft.com/office/drawing/2017/model3d" xmlns:o="urn:schemas-microsoft-com:office:office" xmlns:oel="http://schemas.microsoft.com/office/2019/extlst" xmlns:r="http://schemas.openxmlformats.org/officeDocument/2006/relationships" xmlns:m="http://schemas.openxmlformats.org/officeDocument/2006/math" xmlns:v="urn:schemas-microsoft-com:vml" xmlns:wp14="http://schemas.microsoft.com/office/word/2010/wordprocessingDrawing" xmlns:wp="http://schemas.openxmlformats.org/drawingml/2006/wordprocessingDrawing" xmlns:w10="urn:schemas-microsoft-com:office:word" xmlns:w="http://schemas.openxmlformats.org/wordprocessingml/2006/main" xmlns:w14="http://schemas.microsoft.com/office/word/2010/wordml" xmlns:w15="http://schemas.microsoft.com/office/word/2012/wordml" xmlns:w16cex="http://schemas.microsoft.com/office/word/2018/wordml/cex" xmlns:w16cid="http://schemas.microsoft.com/office/word/2016/wordml/cid" xmlns:w16="http://schemas.microsoft.com/office/word/2018/wordml" xmlns:w16sdtdh="http://schemas.microsoft.com/office/word/2020/wordml/sdtdatahash" xmlns:w16se="http://schemas.microsoft.com/office/word/2015/wordml/symex" xmlns:wpg="http://schemas.microsoft.com/office/word/2010/wordprocessingGroup" xmlns:wpi="http://schemas.microsoft.com/office/word/2010/wordprocessingInk" xmlns:wne="http://schemas.microsoft.com/office/word/2006/wordml" xmlns:wps="http://schemas.microsoft.com/office/word/2010/wordprocessingShape" mc:Ignorable="w14 w15 w16se w16cid w16 w16cex w16sdtdh wp14">
   <w:body>
     <w:p>
       <w:r>
@@ -19,7 +19,14 @@
         <w:t>How would you describe the website design?  Does it use a color theme?</w:t>
       </w:r>
     </w:p>
-    <w:p/>
+    <w:p>
+      <w:pPr>
+        <w:ind w:left="360"/>
+      </w:pPr>
+      <w:r>
+        <w:t>I tried to keep the color theme like colors such as blue. There are a few images that had warmer colors, but I felt that a cooler themed website would go along with the ocean view that Santa Barbara has for their visitors. I would describe the website as a sleek, presentable, and simple theme.</w:t>
+      </w:r>
+    </w:p>
     <w:p/>
     <w:p>
       <w:pPr>
@@ -34,7 +41,14 @@
       </w:r>
     </w:p>
     <w:p/>
-    <w:p/>
+    <w:p>
+      <w:pPr>
+        <w:ind w:left="360"/>
+      </w:pPr>
+      <w:r>
+        <w:t>When using bigger screens my website looks fine. With smaller screens, I found it difficult using the mobile resizer as for some reason each time I re-did it looked difference on my phone. I still need a lot of practice in this area.</w:t>
+      </w:r>
+    </w:p>
     <w:p/>
     <w:p>
       <w:pPr>
@@ -48,7 +62,14 @@
         <w:t>How would you describe the text?  Is it readable?</w:t>
       </w:r>
     </w:p>
-    <w:p/>
+    <w:p>
+      <w:pPr>
+        <w:ind w:left="360"/>
+      </w:pPr>
+      <w:r>
+        <w:t>I believe the text to be extremely readable. I tried my best to change the fonts for paragraphs so it would be more user friendly.</w:t>
+      </w:r>
+    </w:p>
     <w:p/>
     <w:p/>
     <w:p>
@@ -63,7 +84,14 @@
         <w:t>How would you describe the navigation?  Is it consistent across all pages?</w:t>
       </w:r>
     </w:p>
-    <w:p/>
+    <w:p>
+      <w:pPr>
+        <w:ind w:left="360"/>
+      </w:pPr>
+      <w:r>
+        <w:t>The navigation is the exact same on every page. The index page gives more support for navigation as it asks the user where they would like to go.</w:t>
+      </w:r>
+    </w:p>
     <w:p/>
     <w:p>
       <w:pPr>
@@ -77,7 +105,19 @@
         <w:t>Have you included an image on every page?  Do they have Alt, Height, Width attributes?</w:t>
       </w:r>
     </w:p>
-    <w:p/>
+    <w:p>
+      <w:r>
+        <w:t xml:space="preserve">There are multiple images on every page and </w:t>
+      </w:r>
+      <w:proofErr w:type="gramStart"/>
+      <w:r>
+        <w:t>yes</w:t>
+      </w:r>
+      <w:proofErr w:type="gramEnd"/>
+      <w:r>
+        <w:t xml:space="preserve"> they do have an alt and other attributes.</w:t>
+      </w:r>
+    </w:p>
     <w:p/>
     <w:p/>
     <w:p>
@@ -92,7 +132,11 @@
         <w:t>Does the site have any broken links?  Does it work in every browser?</w:t>
       </w:r>
     </w:p>
-    <w:p/>
+    <w:p>
+      <w:r>
+        <w:t>The only website with a “broken” link would be the button for the form submitting in the contact page. That is because I don’t know how to connect the form submission to a backend application yet.</w:t>
+      </w:r>
+    </w:p>
     <w:p/>
     <w:p>
       <w:pPr>
@@ -114,7 +158,12 @@
         <w:t>….?</w:t>
       </w:r>
     </w:p>
-    <w:p/>
+    <w:p>
+      <w:r>
+        <w:lastRenderedPageBreak/>
+        <w:t>I used italics and had bolded text through CSS. There were a few times that I used emphasis in HTML.</w:t>
+      </w:r>
+    </w:p>
     <w:p/>
     <w:p>
       <w:pPr>
@@ -128,7 +177,35 @@
         <w:t>On what pages does the site use JavaScript?  Do you think it shows mastery of the topic?</w:t>
       </w:r>
     </w:p>
-    <w:p/>
+    <w:p>
+      <w:r>
+        <w:t xml:space="preserve">I used </w:t>
+      </w:r>
+      <w:proofErr w:type="spellStart"/>
+      <w:r>
+        <w:t>Javascript</w:t>
+      </w:r>
+      <w:proofErr w:type="spellEnd"/>
+      <w:r>
+        <w:t xml:space="preserve"> on the homepage and the contact page. There </w:t>
+      </w:r>
+      <w:proofErr w:type="gramStart"/>
+      <w:r>
+        <w:t>wasn’t</w:t>
+      </w:r>
+      <w:proofErr w:type="gramEnd"/>
+      <w:r>
+        <w:t xml:space="preserve"> too many features I could think of to fully utilize </w:t>
+      </w:r>
+      <w:proofErr w:type="spellStart"/>
+      <w:r>
+        <w:t>Javascript</w:t>
+      </w:r>
+      <w:proofErr w:type="spellEnd"/>
+      <w:r>
+        <w:t xml:space="preserve"> without making my website looking messy. I did try to incorporate a pop up on the home page to make it seem like a real website!</w:t>
+      </w:r>
+    </w:p>
     <w:p/>
     <w:p>
       <w:pPr>
@@ -139,11 +216,22 @@
         </w:numPr>
       </w:pPr>
       <w:r>
-        <w:lastRenderedPageBreak/>
         <w:t>On what pages does the site use Vue.js?  Given more time do you think you would use Vue on every page?</w:t>
       </w:r>
     </w:p>
-    <w:p/>
+    <w:p>
+      <w:r>
+        <w:t xml:space="preserve">I used Vue on 4 pages: Isla Vista, Goleta, Lower State Street, and Upper State Street. I truly could not find any real use for Vue. It felt like I was adding more semantics to my document when it was easier for me to just use the image source directly on the element. I also did not want to plagiarize any photos, so I was only able to save free ones from the internet. With the lack of photos to do slideshows and the lack of use for Vue, I don’t think it was useful at all for me. I prefer vanilla </w:t>
+      </w:r>
+      <w:proofErr w:type="spellStart"/>
+      <w:r>
+        <w:t>Javascript</w:t>
+      </w:r>
+      <w:proofErr w:type="spellEnd"/>
+      <w:r>
+        <w:t xml:space="preserve"> to add any kind of interaction to my elements.</w:t>
+      </w:r>
+    </w:p>
     <w:p/>
     <w:p>
       <w:pPr>
@@ -157,7 +245,11 @@
         <w:t>How does the site update the DOM?  What pages show examples of updating the DOM?</w:t>
       </w:r>
     </w:p>
-    <w:p/>
+    <w:p>
+      <w:r>
+        <w:t>The index page is updated when you use the click event handler to change the opacity of the pop up. I also manipulated the X on the pop up to close the element for the user to hide it and explore the website.</w:t>
+      </w:r>
+    </w:p>
     <w:p/>
     <w:p>
       <w:pPr>
@@ -177,6 +269,14 @@
       <w:proofErr w:type="gramEnd"/>
       <w:r>
         <w:t xml:space="preserve"> PHP, Database, Flexbox, Grid, CSS Media Queries or AJAX.  Please explain.</w:t>
+      </w:r>
+    </w:p>
+    <w:p>
+      <w:pPr>
+        <w:ind w:firstLine="360"/>
+      </w:pPr>
+      <w:r>
+        <w:t>I used flexbox for the entire website. Every page, every element is basically a flex child of a container. I prefer flexbox because it makes more sense for me to layout the page than grid. I used CSS Media Queries but again, I’ve had trouble adjusting all the elements of the website to fit on every mobile screen. I definitely need more tutorials or outside learning to properly enforce it.</w:t>
       </w:r>
     </w:p>
     <w:sectPr>
@@ -190,7 +290,7 @@
 </file>
 
 <file path=word/numbering.xml><?xml version="1.0" encoding="utf-8"?>
-<w:numbering xmlns:wpc="http://schemas.microsoft.com/office/word/2010/wordprocessingCanvas" xmlns:cx="http://schemas.microsoft.com/office/drawing/2014/chartex" xmlns:cx1="http://schemas.microsoft.com/office/drawing/2015/9/8/chartex" xmlns:cx2="http://schemas.microsoft.com/office/drawing/2015/10/21/chartex" xmlns:cx3="http://schemas.microsoft.com/office/drawing/2016/5/9/chartex" xmlns:cx4="http://schemas.microsoft.com/office/drawing/2016/5/10/chartex" xmlns:cx5="http://schemas.microsoft.com/office/drawing/2016/5/11/chartex" xmlns:cx6="http://schemas.microsoft.com/office/drawing/2016/5/12/chartex" xmlns:cx7="http://schemas.microsoft.com/office/drawing/2016/5/13/chartex" xmlns:cx8="http://schemas.microsoft.com/office/drawing/2016/5/14/chartex" xmlns:mc="http://schemas.openxmlformats.org/markup-compatibility/2006" xmlns:aink="http://schemas.microsoft.com/office/drawing/2016/ink" xmlns:am3d="http://schemas.microsoft.com/office/drawing/2017/model3d" xmlns:o="urn:schemas-microsoft-com:office:office" xmlns:oel="http://schemas.microsoft.com/office/2019/extlst" xmlns:r="http://schemas.openxmlformats.org/officeDocument/2006/relationships" xmlns:m="http://schemas.openxmlformats.org/officeDocument/2006/math" xmlns:v="urn:schemas-microsoft-com:vml" xmlns:wp14="http://schemas.microsoft.com/office/word/2010/wordprocessingDrawing" xmlns:wp="http://schemas.openxmlformats.org/drawingml/2006/wordprocessingDrawing" xmlns:w10="urn:schemas-microsoft-com:office:word" xmlns:w="http://schemas.openxmlformats.org/wordprocessingml/2006/main" xmlns:w14="http://schemas.microsoft.com/office/word/2010/wordml" xmlns:w15="http://schemas.microsoft.com/office/word/2012/wordml" xmlns:w16cex="http://schemas.microsoft.com/office/word/2018/wordml/cex" xmlns:w16cid="http://schemas.microsoft.com/office/word/2016/wordml/cid" xmlns:w16="http://schemas.microsoft.com/office/word/2018/wordml" xmlns:w16du="http://schemas.microsoft.com/office/word/2023/wordml/word16du" xmlns:w16sdtdh="http://schemas.microsoft.com/office/word/2020/wordml/sdtdatahash" xmlns:w16se="http://schemas.microsoft.com/office/word/2015/wordml/symex" xmlns:wpg="http://schemas.microsoft.com/office/word/2010/wordprocessingGroup" xmlns:wpi="http://schemas.microsoft.com/office/word/2010/wordprocessingInk" xmlns:wne="http://schemas.microsoft.com/office/word/2006/wordml" xmlns:wps="http://schemas.microsoft.com/office/word/2010/wordprocessingShape" mc:Ignorable="w14 w15 w16se w16cid w16 w16cex w16sdtdh wp14">
+<w:numbering xmlns:wpc="http://schemas.microsoft.com/office/word/2010/wordprocessingCanvas" xmlns:cx="http://schemas.microsoft.com/office/drawing/2014/chartex" xmlns:cx1="http://schemas.microsoft.com/office/drawing/2015/9/8/chartex" xmlns:cx2="http://schemas.microsoft.com/office/drawing/2015/10/21/chartex" xmlns:cx3="http://schemas.microsoft.com/office/drawing/2016/5/9/chartex" xmlns:cx4="http://schemas.microsoft.com/office/drawing/2016/5/10/chartex" xmlns:cx5="http://schemas.microsoft.com/office/drawing/2016/5/11/chartex" xmlns:cx6="http://schemas.microsoft.com/office/drawing/2016/5/12/chartex" xmlns:cx7="http://schemas.microsoft.com/office/drawing/2016/5/13/chartex" xmlns:cx8="http://schemas.microsoft.com/office/drawing/2016/5/14/chartex" xmlns:mc="http://schemas.openxmlformats.org/markup-compatibility/2006" xmlns:aink="http://schemas.microsoft.com/office/drawing/2016/ink" xmlns:am3d="http://schemas.microsoft.com/office/drawing/2017/model3d" xmlns:o="urn:schemas-microsoft-com:office:office" xmlns:oel="http://schemas.microsoft.com/office/2019/extlst" xmlns:r="http://schemas.openxmlformats.org/officeDocument/2006/relationships" xmlns:m="http://schemas.openxmlformats.org/officeDocument/2006/math" xmlns:v="urn:schemas-microsoft-com:vml" xmlns:wp14="http://schemas.microsoft.com/office/word/2010/wordprocessingDrawing" xmlns:wp="http://schemas.openxmlformats.org/drawingml/2006/wordprocessingDrawing" xmlns:w10="urn:schemas-microsoft-com:office:word" xmlns:w="http://schemas.openxmlformats.org/wordprocessingml/2006/main" xmlns:w14="http://schemas.microsoft.com/office/word/2010/wordml" xmlns:w15="http://schemas.microsoft.com/office/word/2012/wordml" xmlns:w16cex="http://schemas.microsoft.com/office/word/2018/wordml/cex" xmlns:w16cid="http://schemas.microsoft.com/office/word/2016/wordml/cid" xmlns:w16="http://schemas.microsoft.com/office/word/2018/wordml" xmlns:w16sdtdh="http://schemas.microsoft.com/office/word/2020/wordml/sdtdatahash" xmlns:w16se="http://schemas.microsoft.com/office/word/2015/wordml/symex" xmlns:wpg="http://schemas.microsoft.com/office/word/2010/wordprocessingGroup" xmlns:wpi="http://schemas.microsoft.com/office/word/2010/wordprocessingInk" xmlns:wne="http://schemas.microsoft.com/office/word/2006/wordml" xmlns:wps="http://schemas.microsoft.com/office/word/2010/wordprocessingShape" mc:Ignorable="w14 w15 w16se w16cid w16 w16cex w16sdtdh wp14">
   <w:abstractNum w:abstractNumId="0" w15:restartNumberingAfterBreak="0">
     <w:nsid w:val="37FD22EC"/>
     <w:multiLevelType w:val="hybridMultilevel"/>

</xml_diff>